<commit_message>
Update GDD Programación de VideoJuegos 3.docx
</commit_message>
<xml_diff>
--- a/GDD Programación de VideoJuegos 3.docx
+++ b/GDD Programación de VideoJuegos 3.docx
@@ -1,6 +1,6 @@
 
 <file path=word/document.xml><?xml version="1.0" encoding="utf-8"?>
-<w:document xmlns:wpc="http://schemas.microsoft.com/office/word/2010/wordprocessingCanvas" xmlns:cx="http://schemas.microsoft.com/office/drawing/2014/chartex" xmlns:cx1="http://schemas.microsoft.com/office/drawing/2015/9/8/chartex" xmlns:cx2="http://schemas.microsoft.com/office/drawing/2015/10/21/chartex" xmlns:cx3="http://schemas.microsoft.com/office/drawing/2016/5/9/chartex" xmlns:cx4="http://schemas.microsoft.com/office/drawing/2016/5/10/chartex" xmlns:cx5="http://schemas.microsoft.com/office/drawing/2016/5/11/chartex" xmlns:cx6="http://schemas.microsoft.com/office/drawing/2016/5/12/chartex" xmlns:cx7="http://schemas.microsoft.com/office/drawing/2016/5/13/chartex" xmlns:cx8="http://schemas.microsoft.com/office/drawing/2016/5/14/chartex" xmlns:mc="http://schemas.openxmlformats.org/markup-compatibility/2006" xmlns:aink="http://schemas.microsoft.com/office/drawing/2016/ink" xmlns:am3d="http://schemas.microsoft.com/office/drawing/2017/model3d" xmlns:o="urn:schemas-microsoft-com:office:office" xmlns:r="http://schemas.openxmlformats.org/officeDocument/2006/relationships" xmlns:m="http://schemas.openxmlformats.org/officeDocument/2006/math" xmlns:v="urn:schemas-microsoft-com:vml" xmlns:wp14="http://schemas.microsoft.com/office/word/2010/wordprocessingDrawing" xmlns:wp="http://schemas.openxmlformats.org/drawingml/2006/wordprocessingDrawing" xmlns:w10="urn:schemas-microsoft-com:office:word" xmlns:w="http://schemas.openxmlformats.org/wordprocessingml/2006/main" xmlns:w14="http://schemas.microsoft.com/office/word/2010/wordml" xmlns:w15="http://schemas.microsoft.com/office/word/2012/wordml" xmlns:w16cex="http://schemas.microsoft.com/office/word/2018/wordml/cex" xmlns:w16cid="http://schemas.microsoft.com/office/word/2016/wordml/cid" xmlns:w16="http://schemas.microsoft.com/office/word/2018/wordml" xmlns:w16sdtdh="http://schemas.microsoft.com/office/word/2020/wordml/sdtdatahash" xmlns:w16se="http://schemas.microsoft.com/office/word/2015/wordml/symex" xmlns:wpg="http://schemas.microsoft.com/office/word/2010/wordprocessingGroup" xmlns:wpi="http://schemas.microsoft.com/office/word/2010/wordprocessingInk" xmlns:wne="http://schemas.microsoft.com/office/word/2006/wordml" xmlns:wps="http://schemas.microsoft.com/office/word/2010/wordprocessingShape" mc:Ignorable="w14 w15 w16se w16cid w16 w16cex w16sdtdh wp14">
+<w:document xmlns:wpc="http://schemas.microsoft.com/office/word/2010/wordprocessingCanvas" xmlns:cx="http://schemas.microsoft.com/office/drawing/2014/chartex" xmlns:cx1="http://schemas.microsoft.com/office/drawing/2015/9/8/chartex" xmlns:cx2="http://schemas.microsoft.com/office/drawing/2015/10/21/chartex" xmlns:cx3="http://schemas.microsoft.com/office/drawing/2016/5/9/chartex" xmlns:cx4="http://schemas.microsoft.com/office/drawing/2016/5/10/chartex" xmlns:cx5="http://schemas.microsoft.com/office/drawing/2016/5/11/chartex" xmlns:cx6="http://schemas.microsoft.com/office/drawing/2016/5/12/chartex" xmlns:cx7="http://schemas.microsoft.com/office/drawing/2016/5/13/chartex" xmlns:cx8="http://schemas.microsoft.com/office/drawing/2016/5/14/chartex" xmlns:mc="http://schemas.openxmlformats.org/markup-compatibility/2006" xmlns:aink="http://schemas.microsoft.com/office/drawing/2016/ink" xmlns:am3d="http://schemas.microsoft.com/office/drawing/2017/model3d" xmlns:o="urn:schemas-microsoft-com:office:office" xmlns:oel="http://schemas.microsoft.com/office/2019/extlst" xmlns:r="http://schemas.openxmlformats.org/officeDocument/2006/relationships" xmlns:m="http://schemas.openxmlformats.org/officeDocument/2006/math" xmlns:v="urn:schemas-microsoft-com:vml" xmlns:wp14="http://schemas.microsoft.com/office/word/2010/wordprocessingDrawing" xmlns:wp="http://schemas.openxmlformats.org/drawingml/2006/wordprocessingDrawing" xmlns:w10="urn:schemas-microsoft-com:office:word" xmlns:w="http://schemas.openxmlformats.org/wordprocessingml/2006/main" xmlns:w14="http://schemas.microsoft.com/office/word/2010/wordml" xmlns:w15="http://schemas.microsoft.com/office/word/2012/wordml" xmlns:w16cex="http://schemas.microsoft.com/office/word/2018/wordml/cex" xmlns:w16cid="http://schemas.microsoft.com/office/word/2016/wordml/cid" xmlns:w16="http://schemas.microsoft.com/office/word/2018/wordml" xmlns:w16sdtdh="http://schemas.microsoft.com/office/word/2020/wordml/sdtdatahash" xmlns:w16se="http://schemas.microsoft.com/office/word/2015/wordml/symex" xmlns:wpg="http://schemas.microsoft.com/office/word/2010/wordprocessingGroup" xmlns:wpi="http://schemas.microsoft.com/office/word/2010/wordprocessingInk" xmlns:wne="http://schemas.microsoft.com/office/word/2006/wordml" xmlns:wps="http://schemas.microsoft.com/office/word/2010/wordprocessingShape" mc:Ignorable="w14 w15 w16se w16cid w16 w16cex w16sdtdh wp14">
   <w:body>
     <w:p>
       <w:pPr>
@@ -579,7 +579,21 @@
           <w:b/>
           <w:sz w:val="48"/>
         </w:rPr>
-        <w:t xml:space="preserve">Run &amp; Jump (v3.9) </w:t>
+        <w:t>Run &amp; Jump (v</w:t>
+      </w:r>
+      <w:r>
+        <w:rPr>
+          <w:b/>
+          <w:sz w:val="48"/>
+        </w:rPr>
+        <w:t>4.1</w:t>
+      </w:r>
+      <w:r>
+        <w:rPr>
+          <w:b/>
+          <w:sz w:val="48"/>
+        </w:rPr>
+        <w:t xml:space="preserve">) </w:t>
       </w:r>
       <w:r>
         <w:t xml:space="preserve"> </w:t>
@@ -1025,10 +1039,7 @@
         <w:ind w:hanging="360"/>
       </w:pPr>
       <w:r>
-        <w:t>Agrega</w:t>
-      </w:r>
-      <w:r>
-        <w:t xml:space="preserve">da la Escena de Etapa Superada.   </w:t>
+        <w:t xml:space="preserve">Agregada la Escena de Etapa Superada.   </w:t>
       </w:r>
     </w:p>
     <w:p>
@@ -1086,10 +1097,7 @@
         <w:ind w:hanging="360"/>
       </w:pPr>
       <w:r>
-        <w:t xml:space="preserve">Agregado los Elementos del Entorno. </w:t>
-      </w:r>
-      <w:r>
-        <w:t xml:space="preserve">  </w:t>
+        <w:t xml:space="preserve">Agregado los Elementos del Entorno.   </w:t>
       </w:r>
     </w:p>
     <w:p>
@@ -1228,10 +1236,7 @@
         <w:ind w:left="39"/>
       </w:pPr>
       <w:r>
-        <w:t>Versión 2.0.7 (25/08/2019). Editado por Bianchini Ma</w:t>
-      </w:r>
-      <w:r>
-        <w:t xml:space="preserve">xi.   </w:t>
+        <w:t xml:space="preserve">Versión 2.0.7 (25/08/2019). Editado por Bianchini Maxi.   </w:t>
       </w:r>
     </w:p>
     <w:p>
@@ -1327,10 +1332,7 @@
         <w:ind w:hanging="360"/>
       </w:pPr>
       <w:r>
-        <w:t>Modificacio</w:t>
-      </w:r>
-      <w:r>
-        <w:t xml:space="preserve">nes generales.   </w:t>
+        <w:t xml:space="preserve">Modificaciones generales.   </w:t>
       </w:r>
     </w:p>
     <w:p>
@@ -1538,10 +1540,7 @@
         <w:ind w:hanging="360"/>
       </w:pPr>
       <w:r>
-        <w:t>Modificaciones en</w:t>
-      </w:r>
-      <w:r>
-        <w:t xml:space="preserve"> los controles.  </w:t>
+        <w:t xml:space="preserve">Modificaciones en los controles.  </w:t>
       </w:r>
     </w:p>
     <w:p>
@@ -1603,6 +1602,83 @@
     </w:p>
     <w:p>
       <w:pPr>
+        <w:spacing w:after="66"/>
+        <w:ind w:left="764" w:firstLine="0"/>
+      </w:pPr>
+    </w:p>
+    <w:p>
+      <w:pPr>
+        <w:spacing w:after="437"/>
+        <w:ind w:left="39"/>
+      </w:pPr>
+      <w:r>
+        <w:t xml:space="preserve">Versión </w:t>
+      </w:r>
+      <w:r>
+        <w:t>4.1</w:t>
+      </w:r>
+      <w:r>
+        <w:t xml:space="preserve"> (2</w:t>
+      </w:r>
+      <w:r>
+        <w:t>9</w:t>
+      </w:r>
+      <w:r>
+        <w:t xml:space="preserve">/10/2022). Editado por </w:t>
+      </w:r>
+      <w:proofErr w:type="spellStart"/>
+      <w:r>
+        <w:t>Bianchini</w:t>
+      </w:r>
+      <w:proofErr w:type="spellEnd"/>
+      <w:r>
+        <w:t xml:space="preserve"> Maxi.   </w:t>
+      </w:r>
+    </w:p>
+    <w:p>
+      <w:pPr>
+        <w:numPr>
+          <w:ilvl w:val="0"/>
+          <w:numId w:val="2"/>
+        </w:numPr>
+        <w:ind w:hanging="360"/>
+      </w:pPr>
+      <w:r>
+        <w:t>Modificaciones en</w:t>
+      </w:r>
+      <w:r>
+        <w:t xml:space="preserve"> Puntaje</w:t>
+      </w:r>
+      <w:r>
+        <w:t xml:space="preserve">. </w:t>
+      </w:r>
+    </w:p>
+    <w:p>
+      <w:pPr>
+        <w:numPr>
+          <w:ilvl w:val="0"/>
+          <w:numId w:val="2"/>
+        </w:numPr>
+        <w:ind w:hanging="360"/>
+      </w:pPr>
+      <w:r>
+        <w:t>Modificaciones en</w:t>
+      </w:r>
+      <w:r>
+        <w:t xml:space="preserve"> Controles</w:t>
+      </w:r>
+      <w:r>
+        <w:t xml:space="preserve">. </w:t>
+      </w:r>
+    </w:p>
+    <w:p>
+      <w:pPr>
+        <w:spacing w:after="66"/>
+        <w:ind w:left="764" w:firstLine="0"/>
+      </w:pPr>
+    </w:p>
+    <w:p>
+      <w:pPr>
         <w:spacing w:after="0" w:line="259" w:lineRule="auto"/>
         <w:ind w:left="43" w:firstLine="0"/>
         <w:jc w:val="left"/>
@@ -1613,6 +1689,223 @@
     </w:p>
     <w:p>
       <w:pPr>
+        <w:spacing w:after="0" w:line="259" w:lineRule="auto"/>
+        <w:ind w:left="43" w:firstLine="0"/>
+        <w:jc w:val="left"/>
+      </w:pPr>
+    </w:p>
+    <w:p>
+      <w:pPr>
+        <w:spacing w:after="0" w:line="259" w:lineRule="auto"/>
+        <w:ind w:left="43" w:firstLine="0"/>
+        <w:jc w:val="left"/>
+      </w:pPr>
+    </w:p>
+    <w:p>
+      <w:pPr>
+        <w:spacing w:after="0" w:line="259" w:lineRule="auto"/>
+        <w:ind w:left="43" w:firstLine="0"/>
+        <w:jc w:val="left"/>
+      </w:pPr>
+    </w:p>
+    <w:p>
+      <w:pPr>
+        <w:spacing w:after="0" w:line="259" w:lineRule="auto"/>
+        <w:ind w:left="43" w:firstLine="0"/>
+        <w:jc w:val="left"/>
+      </w:pPr>
+    </w:p>
+    <w:p>
+      <w:pPr>
+        <w:spacing w:after="0" w:line="259" w:lineRule="auto"/>
+        <w:ind w:left="43" w:firstLine="0"/>
+        <w:jc w:val="left"/>
+      </w:pPr>
+    </w:p>
+    <w:p>
+      <w:pPr>
+        <w:spacing w:after="0" w:line="259" w:lineRule="auto"/>
+        <w:ind w:left="43" w:firstLine="0"/>
+        <w:jc w:val="left"/>
+      </w:pPr>
+    </w:p>
+    <w:p>
+      <w:pPr>
+        <w:spacing w:after="0" w:line="259" w:lineRule="auto"/>
+        <w:ind w:left="43" w:firstLine="0"/>
+        <w:jc w:val="left"/>
+      </w:pPr>
+    </w:p>
+    <w:p>
+      <w:pPr>
+        <w:spacing w:after="0" w:line="259" w:lineRule="auto"/>
+        <w:ind w:left="43" w:firstLine="0"/>
+        <w:jc w:val="left"/>
+      </w:pPr>
+    </w:p>
+    <w:p>
+      <w:pPr>
+        <w:spacing w:after="0" w:line="259" w:lineRule="auto"/>
+        <w:ind w:left="43" w:firstLine="0"/>
+        <w:jc w:val="left"/>
+      </w:pPr>
+    </w:p>
+    <w:p>
+      <w:pPr>
+        <w:spacing w:after="0" w:line="259" w:lineRule="auto"/>
+        <w:ind w:left="43" w:firstLine="0"/>
+        <w:jc w:val="left"/>
+      </w:pPr>
+    </w:p>
+    <w:p>
+      <w:pPr>
+        <w:spacing w:after="0" w:line="259" w:lineRule="auto"/>
+        <w:ind w:left="43" w:firstLine="0"/>
+        <w:jc w:val="left"/>
+      </w:pPr>
+    </w:p>
+    <w:p>
+      <w:pPr>
+        <w:spacing w:after="0" w:line="259" w:lineRule="auto"/>
+        <w:ind w:left="43" w:firstLine="0"/>
+        <w:jc w:val="left"/>
+      </w:pPr>
+    </w:p>
+    <w:p>
+      <w:pPr>
+        <w:spacing w:after="0" w:line="259" w:lineRule="auto"/>
+        <w:ind w:left="43" w:firstLine="0"/>
+        <w:jc w:val="left"/>
+      </w:pPr>
+    </w:p>
+    <w:p>
+      <w:pPr>
+        <w:spacing w:after="0" w:line="259" w:lineRule="auto"/>
+        <w:ind w:left="43" w:firstLine="0"/>
+        <w:jc w:val="left"/>
+      </w:pPr>
+    </w:p>
+    <w:p>
+      <w:pPr>
+        <w:spacing w:after="0" w:line="259" w:lineRule="auto"/>
+        <w:ind w:left="43" w:firstLine="0"/>
+        <w:jc w:val="left"/>
+      </w:pPr>
+    </w:p>
+    <w:p>
+      <w:pPr>
+        <w:spacing w:after="0" w:line="259" w:lineRule="auto"/>
+        <w:ind w:left="43" w:firstLine="0"/>
+        <w:jc w:val="left"/>
+      </w:pPr>
+    </w:p>
+    <w:p>
+      <w:pPr>
+        <w:spacing w:after="0" w:line="259" w:lineRule="auto"/>
+        <w:ind w:left="43" w:firstLine="0"/>
+        <w:jc w:val="left"/>
+      </w:pPr>
+    </w:p>
+    <w:p>
+      <w:pPr>
+        <w:spacing w:after="0" w:line="259" w:lineRule="auto"/>
+        <w:ind w:left="43" w:firstLine="0"/>
+        <w:jc w:val="left"/>
+      </w:pPr>
+    </w:p>
+    <w:p>
+      <w:pPr>
+        <w:spacing w:after="0" w:line="259" w:lineRule="auto"/>
+        <w:ind w:left="43" w:firstLine="0"/>
+        <w:jc w:val="left"/>
+      </w:pPr>
+    </w:p>
+    <w:p>
+      <w:pPr>
+        <w:spacing w:after="0" w:line="259" w:lineRule="auto"/>
+        <w:ind w:left="43" w:firstLine="0"/>
+        <w:jc w:val="left"/>
+      </w:pPr>
+    </w:p>
+    <w:p>
+      <w:pPr>
+        <w:spacing w:after="0" w:line="259" w:lineRule="auto"/>
+        <w:ind w:left="43" w:firstLine="0"/>
+        <w:jc w:val="left"/>
+      </w:pPr>
+    </w:p>
+    <w:p>
+      <w:pPr>
+        <w:spacing w:after="0" w:line="259" w:lineRule="auto"/>
+        <w:ind w:left="43" w:firstLine="0"/>
+        <w:jc w:val="left"/>
+      </w:pPr>
+    </w:p>
+    <w:p>
+      <w:pPr>
+        <w:spacing w:after="0" w:line="259" w:lineRule="auto"/>
+        <w:ind w:left="43" w:firstLine="0"/>
+        <w:jc w:val="left"/>
+      </w:pPr>
+    </w:p>
+    <w:p>
+      <w:pPr>
+        <w:spacing w:after="0" w:line="259" w:lineRule="auto"/>
+        <w:ind w:left="43" w:firstLine="0"/>
+        <w:jc w:val="left"/>
+      </w:pPr>
+    </w:p>
+    <w:p>
+      <w:pPr>
+        <w:spacing w:after="0" w:line="259" w:lineRule="auto"/>
+        <w:ind w:left="43" w:firstLine="0"/>
+        <w:jc w:val="left"/>
+      </w:pPr>
+    </w:p>
+    <w:p>
+      <w:pPr>
+        <w:spacing w:after="0" w:line="259" w:lineRule="auto"/>
+        <w:ind w:left="43" w:firstLine="0"/>
+        <w:jc w:val="left"/>
+      </w:pPr>
+    </w:p>
+    <w:p>
+      <w:pPr>
+        <w:spacing w:after="0" w:line="259" w:lineRule="auto"/>
+        <w:ind w:left="43" w:firstLine="0"/>
+        <w:jc w:val="left"/>
+      </w:pPr>
+    </w:p>
+    <w:p>
+      <w:pPr>
+        <w:spacing w:after="0" w:line="259" w:lineRule="auto"/>
+        <w:ind w:left="43" w:firstLine="0"/>
+        <w:jc w:val="left"/>
+      </w:pPr>
+    </w:p>
+    <w:p>
+      <w:pPr>
+        <w:spacing w:after="0" w:line="259" w:lineRule="auto"/>
+        <w:ind w:left="43" w:firstLine="0"/>
+        <w:jc w:val="left"/>
+      </w:pPr>
+    </w:p>
+    <w:p>
+      <w:pPr>
+        <w:spacing w:after="0" w:line="259" w:lineRule="auto"/>
+        <w:ind w:left="43" w:firstLine="0"/>
+        <w:jc w:val="left"/>
+      </w:pPr>
+    </w:p>
+    <w:p>
+      <w:pPr>
+        <w:spacing w:after="0" w:line="259" w:lineRule="auto"/>
+        <w:ind w:left="43" w:firstLine="0"/>
+        <w:jc w:val="left"/>
+      </w:pPr>
+    </w:p>
+    <w:p>
+      <w:pPr>
         <w:spacing w:after="3" w:line="259" w:lineRule="auto"/>
         <w:ind w:left="43" w:firstLine="0"/>
         <w:jc w:val="left"/>
@@ -1642,6 +1935,7 @@
           <w:b/>
           <w:sz w:val="32"/>
         </w:rPr>
+        <w:lastRenderedPageBreak/>
         <w:t>Datos Técnicos:</w:t>
       </w:r>
       <w:r>
@@ -1755,10 +2049,7 @@
         <w:t xml:space="preserve"> </w:t>
       </w:r>
       <w:r>
-        <w:t>Alcanzar un gran número de jugadores y que estos compartan el videojuego para lograr un ma</w:t>
-      </w:r>
-      <w:r>
-        <w:t xml:space="preserve">yor número de audiencia.   </w:t>
+        <w:t xml:space="preserve">Alcanzar un gran número de jugadores y que estos compartan el videojuego para lograr un mayor número de audiencia.   </w:t>
       </w:r>
     </w:p>
     <w:p>
@@ -1846,14 +2137,7 @@
           <w:b/>
           <w:sz w:val="32"/>
         </w:rPr>
-        <w:t>Es</w:t>
-      </w:r>
-      <w:r>
-        <w:rPr>
-          <w:b/>
-          <w:sz w:val="32"/>
-        </w:rPr>
-        <w:t>cena de Inicio:</w:t>
+        <w:t>Escena de Inicio:</w:t>
       </w:r>
       <w:r>
         <w:t xml:space="preserve">   </w:t>
@@ -1925,10 +2209,7 @@
         <w:t xml:space="preserve">Instructions. </w:t>
       </w:r>
       <w:r>
-        <w:t xml:space="preserve">Este botón llevará al jugador al menú de las instrucciones de juego, el cual </w:t>
-      </w:r>
-      <w:r>
-        <w:t xml:space="preserve">tiene un botón </w:t>
+        <w:t xml:space="preserve">Este botón llevará al jugador al menú de las instrucciones de juego, el cual tiene un botón </w:t>
       </w:r>
       <w:r>
         <w:rPr>
@@ -2053,10 +2334,7 @@
         <w:ind w:hanging="540"/>
       </w:pPr>
       <w:r>
-        <w:t>Además, mostrará la</w:t>
-      </w:r>
-      <w:r>
-        <w:t xml:space="preserve"> cantidad de vidas.   </w:t>
+        <w:t xml:space="preserve">Además, mostrará la cantidad de vidas.   </w:t>
       </w:r>
     </w:p>
     <w:p>
@@ -2065,7 +2343,6 @@
         <w:ind w:left="-5"/>
       </w:pPr>
       <w:r>
-        <w:lastRenderedPageBreak/>
         <w:t xml:space="preserve">2.2 Estructura General de Etapas   </w:t>
       </w:r>
     </w:p>
@@ -2084,6 +2361,7 @@
         <w:ind w:left="744"/>
       </w:pPr>
       <w:r>
+        <w:lastRenderedPageBreak/>
         <w:t xml:space="preserve">2.2.2 El objetivo principal de cada etapa es conseguir llegar al final del mapa.   </w:t>
       </w:r>
     </w:p>
@@ -2092,10 +2370,7 @@
         <w:ind w:left="744"/>
       </w:pPr>
       <w:r>
-        <w:t xml:space="preserve">2.2.3 Al ir avanzando los mapas serán </w:t>
-      </w:r>
-      <w:r>
-        <w:t xml:space="preserve">más complejos.   </w:t>
+        <w:t xml:space="preserve">2.2.3 Al ir avanzando los mapas serán más complejos.   </w:t>
       </w:r>
     </w:p>
     <w:p>
@@ -2131,10 +2406,7 @@
         <w:ind w:left="38" w:firstLine="699"/>
       </w:pPr>
       <w:r>
-        <w:t>2.3.2 Antes de pasar al sig</w:t>
-      </w:r>
-      <w:r>
-        <w:t xml:space="preserve">uiente nivel, aparecerá una pantalla con el texto </w:t>
+        <w:t xml:space="preserve">2.3.2 Antes de pasar al siguiente nivel, aparecerá una pantalla con el texto </w:t>
       </w:r>
       <w:r>
         <w:rPr>
@@ -2252,10 +2524,7 @@
         <w:t>Menu.</w:t>
       </w:r>
       <w:r>
-        <w:t xml:space="preserve"> Este botón llevará al ju</w:t>
-      </w:r>
-      <w:r>
-        <w:t xml:space="preserve">gador al menú del juego.   </w:t>
+        <w:t xml:space="preserve"> Este botón llevará al jugador al menú del juego.   </w:t>
       </w:r>
     </w:p>
     <w:p>
@@ -2300,10 +2569,7 @@
         <w:ind w:left="744"/>
       </w:pPr>
       <w:r>
-        <w:t>2.5.2 Aparecerá un cartel felicitando al jugador, junto con un recuento del puntaj</w:t>
-      </w:r>
-      <w:r>
-        <w:t xml:space="preserve">e.   </w:t>
+        <w:t xml:space="preserve">2.5.2 Aparecerá un cartel felicitando al jugador, junto con un recuento del puntaje.   </w:t>
       </w:r>
     </w:p>
     <w:p>
@@ -2396,10 +2662,7 @@
         <w:t xml:space="preserve">Cámara: </w:t>
       </w:r>
       <w:r>
-        <w:t>La cámara se enfocará en e</w:t>
-      </w:r>
-      <w:r>
-        <w:t xml:space="preserve">l personaje, siguiéndolo de cerca por todo el escenario.   </w:t>
+        <w:t xml:space="preserve">La cámara se enfocará en el personaje, siguiéndolo de cerca por todo el escenario.   </w:t>
       </w:r>
     </w:p>
     <w:p>
@@ -2485,12 +2748,17 @@
         <w:rPr>
           <w:b/>
         </w:rPr>
-        <w:lastRenderedPageBreak/>
         <w:t xml:space="preserve">Efecto de sonido al perder vida: </w:t>
       </w:r>
       <w:r>
         <w:t xml:space="preserve">Cunado el personaje pierda vida, habrá un sonido.   </w:t>
       </w:r>
+    </w:p>
+    <w:p>
+      <w:pPr>
+        <w:spacing w:after="192"/>
+        <w:ind w:left="2026" w:firstLine="0"/>
+      </w:pPr>
     </w:p>
     <w:p>
       <w:pPr>
@@ -2507,6 +2775,7 @@
           <w:b/>
           <w:sz w:val="32"/>
         </w:rPr>
+        <w:lastRenderedPageBreak/>
         <w:t>GUI (Interfaz Gráfica de Usuario)</w:t>
       </w:r>
       <w:r>
@@ -2581,10 +2850,13 @@
         <w:ind w:hanging="358"/>
       </w:pPr>
       <w:r>
-        <w:t>El puntaje se calcula a través</w:t>
-      </w:r>
-      <w:r>
-        <w:t xml:space="preserve"> de una formula: TOTAL SCORE = TOTAL SCORE LEVEL BASE + 30 * COINS AGARRADOS / CAMBIOS DE PERSONAJE.   </w:t>
+        <w:t xml:space="preserve">El puntaje se calcula a través de una formula: TOTAL SCORE = TOTAL SCORE LEVEL BASE + 30 * COINS </w:t>
+      </w:r>
+      <w:r>
+        <w:t>OBTENIDOS + 30 * VIDAS</w:t>
+      </w:r>
+      <w:r>
+        <w:t xml:space="preserve">.   </w:t>
       </w:r>
     </w:p>
     <w:p>
@@ -2654,10 +2926,7 @@
         <w:t xml:space="preserve"> </w:t>
       </w:r>
       <w:r>
-        <w:t>Se bu</w:t>
-      </w:r>
-      <w:r>
-        <w:t xml:space="preserve">sca tener una música enérgica, estilo música electrónica de 8 bits.   </w:t>
+        <w:t xml:space="preserve">Se busca tener una música enérgica, estilo música electrónica de 8 bits.   </w:t>
       </w:r>
     </w:p>
     <w:p>
@@ -2837,19 +3106,13 @@
         <w:ind w:hanging="358"/>
       </w:pPr>
       <w:r>
-        <w:t xml:space="preserve">El jugador se moverá automáticamente hacia adelante a una velocidad fija, con la letra </w:t>
-      </w:r>
-      <w:r>
-        <w:t>“</w:t>
-      </w:r>
-      <w:r>
-        <w:t>D</w:t>
-      </w:r>
-      <w:r>
-        <w:t>”</w:t>
-      </w:r>
-      <w:r>
-        <w:t xml:space="preserve"> podrá hacer que acelere uno de los personajes.   </w:t>
+        <w:t>El jugador se moverá automáticamente hacia adelante a una velocidad fija</w:t>
+      </w:r>
+      <w:r>
+        <w:t>.</w:t>
+      </w:r>
+      <w:r>
+        <w:t xml:space="preserve"> </w:t>
       </w:r>
     </w:p>
     <w:p>
@@ -2861,19 +3124,7 @@
         <w:ind w:hanging="358"/>
       </w:pPr>
       <w:r>
-        <w:t xml:space="preserve">Para saltar deberá usar la </w:t>
-      </w:r>
-      <w:r>
-        <w:t>“</w:t>
-      </w:r>
-      <w:r>
-        <w:t>barra espaciadora</w:t>
-      </w:r>
-      <w:r>
-        <w:t>”.</w:t>
-      </w:r>
-      <w:r>
-        <w:t xml:space="preserve">   </w:t>
+        <w:t xml:space="preserve">Para saltar deberá usar la “barra espaciadora”.   </w:t>
       </w:r>
     </w:p>
     <w:p>
@@ -2897,46 +3148,7 @@
         <w:ind w:hanging="358"/>
       </w:pPr>
       <w:r>
-        <w:t>Para ca</w:t>
-      </w:r>
-      <w:r>
-        <w:t xml:space="preserve">mbiar entre personajes, deberá apretar los Números </w:t>
-      </w:r>
-      <w:r>
-        <w:t>“</w:t>
-      </w:r>
-      <w:r>
-        <w:t>1</w:t>
-      </w:r>
-      <w:r>
-        <w:t>”</w:t>
-      </w:r>
-      <w:r>
-        <w:t xml:space="preserve">, </w:t>
-      </w:r>
-      <w:r>
-        <w:t>“</w:t>
-      </w:r>
-      <w:r>
-        <w:t>2</w:t>
-      </w:r>
-      <w:r>
-        <w:t>”</w:t>
-      </w:r>
-      <w:r>
-        <w:t xml:space="preserve"> y </w:t>
-      </w:r>
-      <w:r>
-        <w:t>“</w:t>
-      </w:r>
-      <w:r>
-        <w:t>3</w:t>
-      </w:r>
-      <w:r>
-        <w:t>”</w:t>
-      </w:r>
-      <w:r>
-        <w:t xml:space="preserve">  </w:t>
+        <w:t xml:space="preserve">Para cambiar entre personajes, deberá apretar los Números “1”, “2” y “3”  </w:t>
       </w:r>
     </w:p>
     <w:sectPr>
@@ -2949,7 +3161,7 @@
 </file>
 
 <file path=word/numbering.xml><?xml version="1.0" encoding="utf-8"?>
-<w:numbering xmlns:wpc="http://schemas.microsoft.com/office/word/2010/wordprocessingCanvas" xmlns:cx="http://schemas.microsoft.com/office/drawing/2014/chartex" xmlns:cx1="http://schemas.microsoft.com/office/drawing/2015/9/8/chartex" xmlns:cx2="http://schemas.microsoft.com/office/drawing/2015/10/21/chartex" xmlns:cx3="http://schemas.microsoft.com/office/drawing/2016/5/9/chartex" xmlns:cx4="http://schemas.microsoft.com/office/drawing/2016/5/10/chartex" xmlns:cx5="http://schemas.microsoft.com/office/drawing/2016/5/11/chartex" xmlns:cx6="http://schemas.microsoft.com/office/drawing/2016/5/12/chartex" xmlns:cx7="http://schemas.microsoft.com/office/drawing/2016/5/13/chartex" xmlns:cx8="http://schemas.microsoft.com/office/drawing/2016/5/14/chartex" xmlns:mc="http://schemas.openxmlformats.org/markup-compatibility/2006" xmlns:aink="http://schemas.microsoft.com/office/drawing/2016/ink" xmlns:am3d="http://schemas.microsoft.com/office/drawing/2017/model3d" xmlns:o="urn:schemas-microsoft-com:office:office" xmlns:r="http://schemas.openxmlformats.org/officeDocument/2006/relationships" xmlns:m="http://schemas.openxmlformats.org/officeDocument/2006/math" xmlns:v="urn:schemas-microsoft-com:vml" xmlns:wp14="http://schemas.microsoft.com/office/word/2010/wordprocessingDrawing" xmlns:wp="http://schemas.openxmlformats.org/drawingml/2006/wordprocessingDrawing" xmlns:w10="urn:schemas-microsoft-com:office:word" xmlns:w="http://schemas.openxmlformats.org/wordprocessingml/2006/main" xmlns:w14="http://schemas.microsoft.com/office/word/2010/wordml" xmlns:w15="http://schemas.microsoft.com/office/word/2012/wordml" xmlns:w16cex="http://schemas.microsoft.com/office/word/2018/wordml/cex" xmlns:w16cid="http://schemas.microsoft.com/office/word/2016/wordml/cid" xmlns:w16="http://schemas.microsoft.com/office/word/2018/wordml" xmlns:w16sdtdh="http://schemas.microsoft.com/office/word/2020/wordml/sdtdatahash" xmlns:w16se="http://schemas.microsoft.com/office/word/2015/wordml/symex" xmlns:wpg="http://schemas.microsoft.com/office/word/2010/wordprocessingGroup" xmlns:wpi="http://schemas.microsoft.com/office/word/2010/wordprocessingInk" xmlns:wne="http://schemas.microsoft.com/office/word/2006/wordml" xmlns:wps="http://schemas.microsoft.com/office/word/2010/wordprocessingShape" mc:Ignorable="w14 w15 w16se w16cid w16 w16cex w16sdtdh wp14">
+<w:numbering xmlns:wpc="http://schemas.microsoft.com/office/word/2010/wordprocessingCanvas" xmlns:cx="http://schemas.microsoft.com/office/drawing/2014/chartex" xmlns:cx1="http://schemas.microsoft.com/office/drawing/2015/9/8/chartex" xmlns:cx2="http://schemas.microsoft.com/office/drawing/2015/10/21/chartex" xmlns:cx3="http://schemas.microsoft.com/office/drawing/2016/5/9/chartex" xmlns:cx4="http://schemas.microsoft.com/office/drawing/2016/5/10/chartex" xmlns:cx5="http://schemas.microsoft.com/office/drawing/2016/5/11/chartex" xmlns:cx6="http://schemas.microsoft.com/office/drawing/2016/5/12/chartex" xmlns:cx7="http://schemas.microsoft.com/office/drawing/2016/5/13/chartex" xmlns:cx8="http://schemas.microsoft.com/office/drawing/2016/5/14/chartex" xmlns:mc="http://schemas.openxmlformats.org/markup-compatibility/2006" xmlns:aink="http://schemas.microsoft.com/office/drawing/2016/ink" xmlns:am3d="http://schemas.microsoft.com/office/drawing/2017/model3d" xmlns:o="urn:schemas-microsoft-com:office:office" xmlns:oel="http://schemas.microsoft.com/office/2019/extlst" xmlns:r="http://schemas.openxmlformats.org/officeDocument/2006/relationships" xmlns:m="http://schemas.openxmlformats.org/officeDocument/2006/math" xmlns:v="urn:schemas-microsoft-com:vml" xmlns:wp14="http://schemas.microsoft.com/office/word/2010/wordprocessingDrawing" xmlns:wp="http://schemas.openxmlformats.org/drawingml/2006/wordprocessingDrawing" xmlns:w10="urn:schemas-microsoft-com:office:word" xmlns:w="http://schemas.openxmlformats.org/wordprocessingml/2006/main" xmlns:w14="http://schemas.microsoft.com/office/word/2010/wordml" xmlns:w15="http://schemas.microsoft.com/office/word/2012/wordml" xmlns:w16cex="http://schemas.microsoft.com/office/word/2018/wordml/cex" xmlns:w16cid="http://schemas.microsoft.com/office/word/2016/wordml/cid" xmlns:w16="http://schemas.microsoft.com/office/word/2018/wordml" xmlns:w16sdtdh="http://schemas.microsoft.com/office/word/2020/wordml/sdtdatahash" xmlns:w16se="http://schemas.microsoft.com/office/word/2015/wordml/symex" xmlns:wpg="http://schemas.microsoft.com/office/word/2010/wordprocessingGroup" xmlns:wpi="http://schemas.microsoft.com/office/word/2010/wordprocessingInk" xmlns:wne="http://schemas.microsoft.com/office/word/2006/wordml" xmlns:wps="http://schemas.microsoft.com/office/word/2010/wordprocessingShape" mc:Ignorable="w14 w15 w16se w16cid w16 w16cex w16sdtdh wp14">
   <w:abstractNum w:abstractNumId="0" w15:restartNumberingAfterBreak="0">
     <w:nsid w:val="00BD0CB3"/>
     <w:multiLevelType w:val="multilevel"/>
@@ -4651,28 +4863,28 @@
       </w:rPr>
     </w:lvl>
   </w:abstractNum>
-  <w:num w:numId="1">
+  <w:num w:numId="1" w16cid:durableId="190412854">
     <w:abstractNumId w:val="6"/>
   </w:num>
-  <w:num w:numId="2">
+  <w:num w:numId="2" w16cid:durableId="1315993204">
     <w:abstractNumId w:val="5"/>
   </w:num>
-  <w:num w:numId="3">
+  <w:num w:numId="3" w16cid:durableId="1225137345">
     <w:abstractNumId w:val="7"/>
   </w:num>
-  <w:num w:numId="4">
+  <w:num w:numId="4" w16cid:durableId="99879639">
     <w:abstractNumId w:val="1"/>
   </w:num>
-  <w:num w:numId="5">
+  <w:num w:numId="5" w16cid:durableId="1607275736">
     <w:abstractNumId w:val="2"/>
   </w:num>
-  <w:num w:numId="6">
+  <w:num w:numId="6" w16cid:durableId="1663970589">
     <w:abstractNumId w:val="0"/>
   </w:num>
-  <w:num w:numId="7">
+  <w:num w:numId="7" w16cid:durableId="126748007">
     <w:abstractNumId w:val="4"/>
   </w:num>
-  <w:num w:numId="8">
+  <w:num w:numId="8" w16cid:durableId="212085348">
     <w:abstractNumId w:val="3"/>
   </w:num>
 </w:numbering>
@@ -5076,6 +5288,7 @@
   <w:style w:type="paragraph" w:default="1" w:styleId="Normal">
     <w:name w:val="Normal"/>
     <w:qFormat/>
+    <w:rsid w:val="006C0449"/>
     <w:pPr>
       <w:spacing w:after="100" w:line="266" w:lineRule="auto"/>
       <w:ind w:left="24" w:hanging="10"/>

</xml_diff>